<commit_message>
Added new test case for iteration 5
Tested all test cases and updated bug metrics.
</commit_message>
<xml_diff>
--- a/Documents/Test Documents/Test Cases/General/Iteration 2 - Test Cases.docx
+++ b/Documents/Test Documents/Test Cases/General/Iteration 2 - Test Cases.docx
@@ -1794,25 +1794,7 @@
                 <w:sz w:val="22"/>
                 <w:szCs w:val="22"/>
               </w:rPr>
-              <w:t xml:space="preserve"> </w:t>
-            </w:r>
-            <w:r>
-              <w:rPr>
-                <w:rFonts w:ascii="Calibri" w:eastAsia="Times New Roman" w:hAnsi="Calibri" w:cs="Times New Roman"/>
-                <w:color w:val="000000"/>
-                <w:sz w:val="22"/>
-                <w:szCs w:val="22"/>
-              </w:rPr>
-              <w:t>clinical</w:t>
-            </w:r>
-            <w:r>
-              <w:rPr>
-                <w:rFonts w:ascii="Calibri" w:eastAsia="Times New Roman" w:hAnsi="Calibri" w:cs="Times New Roman"/>
-                <w:color w:val="000000"/>
-                <w:sz w:val="22"/>
-                <w:szCs w:val="22"/>
-              </w:rPr>
-              <w:t xml:space="preserve"> experience was designed to expose the learner. </w:t>
+              <w:t xml:space="preserve"> clinical experience was designed to expose the learner. </w:t>
             </w:r>
             <w:r>
               <w:rPr>
@@ -1997,6 +1979,15 @@
                 <w:szCs w:val="22"/>
               </w:rPr>
             </w:pPr>
+            <w:r>
+              <w:rPr>
+                <w:rFonts w:ascii="Calibri" w:eastAsia="Times New Roman" w:hAnsi="Calibri" w:cs="Times New Roman"/>
+                <w:color w:val="000000"/>
+                <w:sz w:val="22"/>
+                <w:szCs w:val="22"/>
+              </w:rPr>
+              <w:t>User should be able to all see the created cases</w:t>
+            </w:r>
           </w:p>
         </w:tc>
         <w:tc>
@@ -2236,6 +2227,15 @@
                 <w:szCs w:val="22"/>
               </w:rPr>
             </w:pPr>
+            <w:r>
+              <w:rPr>
+                <w:rFonts w:ascii="Calibri" w:eastAsia="Times New Roman" w:hAnsi="Calibri" w:cs="Times New Roman"/>
+                <w:color w:val="000000"/>
+                <w:sz w:val="22"/>
+                <w:szCs w:val="22"/>
+              </w:rPr>
+              <w:t>User should be able to see the information of the case in the reveal modal</w:t>
+            </w:r>
           </w:p>
         </w:tc>
         <w:tc>
@@ -2704,6 +2704,15 @@
                 <w:szCs w:val="22"/>
               </w:rPr>
             </w:pPr>
+            <w:r>
+              <w:rPr>
+                <w:rFonts w:ascii="Calibri" w:eastAsia="Times New Roman" w:hAnsi="Calibri" w:cs="Times New Roman"/>
+                <w:color w:val="000000"/>
+                <w:sz w:val="22"/>
+                <w:szCs w:val="22"/>
+              </w:rPr>
+              <w:t>User should be able to view the newly created case with the correct information</w:t>
+            </w:r>
           </w:p>
         </w:tc>
         <w:tc>
@@ -2944,6 +2953,15 @@
                 <w:szCs w:val="22"/>
               </w:rPr>
             </w:pPr>
+            <w:r>
+              <w:rPr>
+                <w:rFonts w:ascii="Calibri" w:eastAsia="Times New Roman" w:hAnsi="Calibri" w:cs="Times New Roman"/>
+                <w:color w:val="000000"/>
+                <w:sz w:val="22"/>
+                <w:szCs w:val="22"/>
+              </w:rPr>
+              <w:t>User should be able to view all the cases created</w:t>
+            </w:r>
           </w:p>
         </w:tc>
         <w:tc>
@@ -3673,6 +3691,15 @@
                 <w:szCs w:val="22"/>
               </w:rPr>
             </w:pPr>
+            <w:r>
+              <w:rPr>
+                <w:rFonts w:ascii="Calibri" w:eastAsia="Times New Roman" w:hAnsi="Calibri" w:cs="Times New Roman"/>
+                <w:color w:val="000000"/>
+                <w:sz w:val="22"/>
+                <w:szCs w:val="22"/>
+              </w:rPr>
+              <w:t>User should be able to see the newly added case scenario</w:t>
+            </w:r>
           </w:p>
         </w:tc>
         <w:tc>
@@ -4113,6 +4140,15 @@
                 <w:szCs w:val="22"/>
               </w:rPr>
             </w:pPr>
+            <w:r>
+              <w:rPr>
+                <w:rFonts w:ascii="Calibri" w:eastAsia="Times New Roman" w:hAnsi="Calibri" w:cs="Times New Roman"/>
+                <w:color w:val="000000"/>
+                <w:sz w:val="22"/>
+                <w:szCs w:val="22"/>
+              </w:rPr>
+              <w:t>User should be able to view the newly created case with the correct information</w:t>
+            </w:r>
           </w:p>
         </w:tc>
         <w:tc>
@@ -4334,6 +4370,15 @@
                 <w:szCs w:val="22"/>
               </w:rPr>
             </w:pPr>
+            <w:r>
+              <w:rPr>
+                <w:rFonts w:ascii="Calibri" w:eastAsia="Times New Roman" w:hAnsi="Calibri" w:cs="Times New Roman"/>
+                <w:color w:val="000000"/>
+                <w:sz w:val="22"/>
+                <w:szCs w:val="22"/>
+              </w:rPr>
+              <w:t>User should be able to view the case created</w:t>
+            </w:r>
           </w:p>
         </w:tc>
         <w:tc>
@@ -4890,6 +4935,15 @@
                 <w:szCs w:val="22"/>
               </w:rPr>
             </w:pPr>
+            <w:r>
+              <w:rPr>
+                <w:rFonts w:ascii="Calibri" w:eastAsia="Times New Roman" w:hAnsi="Calibri" w:cs="Times New Roman"/>
+                <w:color w:val="000000"/>
+                <w:sz w:val="22"/>
+                <w:szCs w:val="22"/>
+              </w:rPr>
+              <w:t>Case information should be saved successfully with success message</w:t>
+            </w:r>
           </w:p>
         </w:tc>
         <w:tc>
@@ -5148,6 +5202,15 @@
                 <w:szCs w:val="22"/>
               </w:rPr>
             </w:pPr>
+            <w:r>
+              <w:rPr>
+                <w:rFonts w:ascii="Calibri" w:eastAsia="Times New Roman" w:hAnsi="Calibri" w:cs="Times New Roman"/>
+                <w:color w:val="000000"/>
+                <w:sz w:val="22"/>
+                <w:szCs w:val="22"/>
+              </w:rPr>
+              <w:t>Case information should be saved successfully with success message</w:t>
+            </w:r>
           </w:p>
         </w:tc>
         <w:tc>
@@ -5367,6 +5430,15 @@
                 <w:szCs w:val="22"/>
               </w:rPr>
             </w:pPr>
+            <w:r>
+              <w:rPr>
+                <w:rFonts w:ascii="Calibri" w:eastAsia="Times New Roman" w:hAnsi="Calibri" w:cs="Times New Roman"/>
+                <w:color w:val="000000"/>
+                <w:sz w:val="22"/>
+                <w:szCs w:val="22"/>
+              </w:rPr>
+              <w:t>User should not be able to save the case details and will be prompted to fill up the case name</w:t>
+            </w:r>
           </w:p>
         </w:tc>
         <w:tc>
@@ -5584,6 +5656,15 @@
                 <w:szCs w:val="22"/>
               </w:rPr>
             </w:pPr>
+            <w:r>
+              <w:rPr>
+                <w:rFonts w:ascii="Calibri" w:eastAsia="Times New Roman" w:hAnsi="Calibri" w:cs="Times New Roman"/>
+                <w:color w:val="000000"/>
+                <w:sz w:val="22"/>
+                <w:szCs w:val="22"/>
+              </w:rPr>
+              <w:t>User should not be able to save the case details and will be prompted to fill up the case description</w:t>
+            </w:r>
           </w:p>
         </w:tc>
         <w:tc>
@@ -5802,6 +5883,15 @@
                 <w:szCs w:val="22"/>
               </w:rPr>
             </w:pPr>
+            <w:r>
+              <w:rPr>
+                <w:rFonts w:ascii="Calibri" w:eastAsia="Times New Roman" w:hAnsi="Calibri" w:cs="Times New Roman"/>
+                <w:color w:val="000000"/>
+                <w:sz w:val="22"/>
+                <w:szCs w:val="22"/>
+              </w:rPr>
+              <w:t>User should not be able to save the case details and will be prompted to fill up the admission information</w:t>
+            </w:r>
           </w:p>
         </w:tc>
         <w:tc>
@@ -6039,6 +6129,26 @@
                 <w:szCs w:val="22"/>
               </w:rPr>
             </w:pPr>
+            <w:r>
+              <w:rPr>
+                <w:rFonts w:ascii="Calibri" w:eastAsia="Times New Roman" w:hAnsi="Calibri" w:cs="Times New Roman"/>
+                <w:color w:val="000000"/>
+                <w:sz w:val="22"/>
+                <w:szCs w:val="22"/>
+              </w:rPr>
+              <w:t xml:space="preserve">User should be able to see the updated information in </w:t>
+            </w:r>
+            <w:proofErr w:type="spellStart"/>
+            <w:r>
+              <w:rPr>
+                <w:rFonts w:ascii="Calibri" w:eastAsia="Times New Roman" w:hAnsi="Calibri" w:cs="Times New Roman"/>
+                <w:color w:val="000000"/>
+                <w:sz w:val="22"/>
+                <w:szCs w:val="22"/>
+              </w:rPr>
+              <w:t>viewScenarioAdmin.jsp</w:t>
+            </w:r>
+            <w:proofErr w:type="spellEnd"/>
           </w:p>
         </w:tc>
         <w:tc>
@@ -6119,6 +6229,7 @@
                 <w:sz w:val="22"/>
                 <w:szCs w:val="22"/>
               </w:rPr>
+              <w:lastRenderedPageBreak/>
               <w:t>7</w:t>
             </w:r>
           </w:p>
@@ -6299,6 +6410,15 @@
                 <w:szCs w:val="22"/>
               </w:rPr>
             </w:pPr>
+            <w:r>
+              <w:rPr>
+                <w:rFonts w:ascii="Calibri" w:eastAsia="Times New Roman" w:hAnsi="Calibri" w:cs="Times New Roman"/>
+                <w:color w:val="000000"/>
+                <w:sz w:val="22"/>
+                <w:szCs w:val="22"/>
+              </w:rPr>
+              <w:t>User should be alerted that activating this case would deactivate the other cases</w:t>
+            </w:r>
           </w:p>
         </w:tc>
         <w:tc>
@@ -6375,7 +6495,6 @@
                 <w:sz w:val="22"/>
                 <w:szCs w:val="22"/>
               </w:rPr>
-              <w:lastRenderedPageBreak/>
               <w:t>8</w:t>
             </w:r>
           </w:p>
@@ -6517,6 +6636,14 @@
                 <w:szCs w:val="22"/>
               </w:rPr>
             </w:pPr>
+            <w:r>
+              <w:rPr>
+                <w:rFonts w:ascii="Calibri" w:eastAsia="Times New Roman" w:hAnsi="Calibri" w:cs="Times New Roman"/>
+                <w:sz w:val="22"/>
+                <w:szCs w:val="22"/>
+              </w:rPr>
+              <w:t>User should not be prompted any message</w:t>
+            </w:r>
           </w:p>
         </w:tc>
         <w:tc>
@@ -6966,23 +7093,7 @@
                 <w:sz w:val="22"/>
                 <w:szCs w:val="22"/>
               </w:rPr>
-              <w:t>1. Click on the "Delete" but</w:t>
-            </w:r>
-            <w:r>
-              <w:rPr>
-                <w:rFonts w:ascii="Calibri" w:eastAsia="Times New Roman" w:hAnsi="Calibri" w:cs="Times New Roman"/>
-                <w:sz w:val="22"/>
-                <w:szCs w:val="22"/>
-              </w:rPr>
-              <w:t>t</w:t>
-            </w:r>
-            <w:r>
-              <w:rPr>
-                <w:rFonts w:ascii="Calibri" w:eastAsia="Times New Roman" w:hAnsi="Calibri" w:cs="Times New Roman"/>
-                <w:sz w:val="22"/>
-                <w:szCs w:val="22"/>
-              </w:rPr>
-              <w:t>on</w:t>
+              <w:t>1. Click on the "Delete" button</w:t>
             </w:r>
             <w:r>
               <w:rPr>
@@ -7009,6 +7120,14 @@
                 <w:szCs w:val="22"/>
               </w:rPr>
             </w:pPr>
+            <w:r>
+              <w:rPr>
+                <w:rFonts w:ascii="Calibri" w:eastAsia="Times New Roman" w:hAnsi="Calibri" w:cs="Times New Roman"/>
+                <w:sz w:val="22"/>
+                <w:szCs w:val="22"/>
+              </w:rPr>
+              <w:t>Case scenario should be deleted and removed from the page. Success message should be shown</w:t>
+            </w:r>
           </w:p>
         </w:tc>
         <w:tc>
@@ -7171,16 +7290,7 @@
                 <w:sz w:val="22"/>
                 <w:szCs w:val="22"/>
               </w:rPr>
-              <w:t xml:space="preserve"> </w:t>
-            </w:r>
-            <w:r>
-              <w:rPr>
-                <w:rFonts w:ascii="Calibri" w:eastAsia="Times New Roman" w:hAnsi="Calibri" w:cs="Times New Roman"/>
-                <w:color w:val="000000"/>
-                <w:sz w:val="22"/>
-                <w:szCs w:val="22"/>
-              </w:rPr>
-              <w:t>if cancel is clicked</w:t>
+              <w:t xml:space="preserve"> if cancel is clicked</w:t>
             </w:r>
           </w:p>
         </w:tc>
@@ -7234,16 +7344,7 @@
                 <w:sz w:val="22"/>
                 <w:szCs w:val="22"/>
               </w:rPr>
-              <w:t xml:space="preserve">1. Click on the "Delete" </w:t>
-            </w:r>
-            <w:r>
-              <w:rPr>
-                <w:rFonts w:ascii="Calibri" w:eastAsia="Times New Roman" w:hAnsi="Calibri" w:cs="Times New Roman"/>
-                <w:color w:val="000000"/>
-                <w:sz w:val="22"/>
-                <w:szCs w:val="22"/>
-              </w:rPr>
-              <w:t>but</w:t>
+              <w:t>1. Click on the "Delete" but</w:t>
             </w:r>
             <w:r>
               <w:rPr>
@@ -7290,6 +7391,15 @@
                 <w:szCs w:val="22"/>
               </w:rPr>
             </w:pPr>
+            <w:r>
+              <w:rPr>
+                <w:rFonts w:ascii="Calibri" w:eastAsia="Times New Roman" w:hAnsi="Calibri" w:cs="Times New Roman"/>
+                <w:color w:val="000000"/>
+                <w:sz w:val="22"/>
+                <w:szCs w:val="22"/>
+              </w:rPr>
+              <w:t>Case scenario should not be deleted and still remain on the page.</w:t>
+            </w:r>
           </w:p>
         </w:tc>
         <w:tc>
@@ -7373,6 +7483,7 @@
                 <w:sz w:val="22"/>
                 <w:szCs w:val="22"/>
               </w:rPr>
+              <w:lastRenderedPageBreak/>
               <w:t>3</w:t>
             </w:r>
           </w:p>
@@ -7481,16 +7592,7 @@
                 <w:sz w:val="22"/>
                 <w:szCs w:val="22"/>
               </w:rPr>
-              <w:t xml:space="preserve">1. Click on the "Delete" </w:t>
-            </w:r>
-            <w:r>
-              <w:rPr>
-                <w:rFonts w:ascii="Calibri" w:eastAsia="Times New Roman" w:hAnsi="Calibri" w:cs="Times New Roman"/>
-                <w:color w:val="000000"/>
-                <w:sz w:val="22"/>
-                <w:szCs w:val="22"/>
-              </w:rPr>
-              <w:t>but</w:t>
+              <w:t>1. Click on the "Delete" but</w:t>
             </w:r>
             <w:r>
               <w:rPr>
@@ -7567,6 +7669,15 @@
                 <w:szCs w:val="22"/>
               </w:rPr>
             </w:pPr>
+            <w:r>
+              <w:rPr>
+                <w:rFonts w:ascii="Calibri" w:eastAsia="Times New Roman" w:hAnsi="Calibri" w:cs="Times New Roman"/>
+                <w:color w:val="000000"/>
+                <w:sz w:val="22"/>
+                <w:szCs w:val="22"/>
+              </w:rPr>
+              <w:t>Case scenario should be removed from the database</w:t>
+            </w:r>
           </w:p>
         </w:tc>
         <w:tc>
@@ -7936,7 +8047,6 @@
                 <w:sz w:val="22"/>
                 <w:szCs w:val="22"/>
               </w:rPr>
-              <w:lastRenderedPageBreak/>
               <w:t>1</w:t>
             </w:r>
           </w:p>
@@ -8084,6 +8194,24 @@
                 <w:szCs w:val="22"/>
               </w:rPr>
             </w:pPr>
+            <w:r>
+              <w:rPr>
+                <w:rFonts w:ascii="Calibri" w:eastAsia="Times New Roman" w:hAnsi="Calibri" w:cs="Times New Roman"/>
+                <w:color w:val="000000"/>
+                <w:sz w:val="22"/>
+                <w:szCs w:val="22"/>
+              </w:rPr>
+              <w:t>User should be able to deactivat</w:t>
+            </w:r>
+            <w:r>
+              <w:rPr>
+                <w:rFonts w:ascii="Calibri" w:eastAsia="Times New Roman" w:hAnsi="Calibri" w:cs="Times New Roman"/>
+                <w:color w:val="000000"/>
+                <w:sz w:val="22"/>
+                <w:szCs w:val="22"/>
+              </w:rPr>
+              <w:t>e case with the success message.</w:t>
+            </w:r>
           </w:p>
         </w:tc>
         <w:tc>
@@ -8353,6 +8481,15 @@
                 <w:szCs w:val="22"/>
               </w:rPr>
             </w:pPr>
+            <w:r>
+              <w:rPr>
+                <w:rFonts w:ascii="Calibri" w:eastAsia="Times New Roman" w:hAnsi="Calibri" w:cs="Times New Roman"/>
+                <w:color w:val="000000"/>
+                <w:sz w:val="22"/>
+                <w:szCs w:val="22"/>
+              </w:rPr>
+              <w:t>Case 2 should be activated</w:t>
+            </w:r>
           </w:p>
         </w:tc>
         <w:tc>
@@ -8614,6 +8751,15 @@
                 <w:szCs w:val="22"/>
               </w:rPr>
               <w:br/>
+            </w:r>
+            <w:r>
+              <w:rPr>
+                <w:rFonts w:ascii="Calibri" w:eastAsia="Times New Roman" w:hAnsi="Calibri" w:cs="Times New Roman"/>
+                <w:color w:val="000000"/>
+                <w:sz w:val="22"/>
+                <w:szCs w:val="22"/>
+              </w:rPr>
+              <w:lastRenderedPageBreak/>
               <w:t>6. Check if case 2 is activated</w:t>
             </w:r>
           </w:p>
@@ -8633,6 +8779,16 @@
                 <w:szCs w:val="22"/>
               </w:rPr>
             </w:pPr>
+            <w:r>
+              <w:rPr>
+                <w:rFonts w:ascii="Calibri" w:eastAsia="Times New Roman" w:hAnsi="Calibri" w:cs="Times New Roman"/>
+                <w:color w:val="000000"/>
+                <w:sz w:val="22"/>
+                <w:szCs w:val="22"/>
+              </w:rPr>
+              <w:lastRenderedPageBreak/>
+              <w:t>Status of case 2 should be activated</w:t>
+            </w:r>
           </w:p>
         </w:tc>
         <w:tc>
@@ -8715,6 +8871,7 @@
                 <w:sz w:val="22"/>
                 <w:szCs w:val="22"/>
               </w:rPr>
+              <w:lastRenderedPageBreak/>
               <w:t>4</w:t>
             </w:r>
           </w:p>
@@ -8862,6 +9019,33 @@
                 <w:szCs w:val="22"/>
               </w:rPr>
             </w:pPr>
+            <w:r>
+              <w:rPr>
+                <w:rFonts w:ascii="Calibri" w:eastAsia="Times New Roman" w:hAnsi="Calibri" w:cs="Times New Roman"/>
+                <w:color w:val="000000"/>
+                <w:sz w:val="22"/>
+                <w:szCs w:val="22"/>
+              </w:rPr>
+              <w:t xml:space="preserve">User should be able to </w:t>
+            </w:r>
+            <w:r>
+              <w:rPr>
+                <w:rFonts w:ascii="Calibri" w:eastAsia="Times New Roman" w:hAnsi="Calibri" w:cs="Times New Roman"/>
+                <w:color w:val="000000"/>
+                <w:sz w:val="22"/>
+                <w:szCs w:val="22"/>
+              </w:rPr>
+              <w:t>de</w:t>
+            </w:r>
+            <w:r>
+              <w:rPr>
+                <w:rFonts w:ascii="Calibri" w:eastAsia="Times New Roman" w:hAnsi="Calibri" w:cs="Times New Roman"/>
+                <w:color w:val="000000"/>
+                <w:sz w:val="22"/>
+                <w:szCs w:val="22"/>
+              </w:rPr>
+              <w:t>activate case with the success message</w:t>
+            </w:r>
           </w:p>
         </w:tc>
         <w:tc>
@@ -9113,15 +9297,6 @@
                 <w:szCs w:val="22"/>
               </w:rPr>
               <w:br/>
-            </w:r>
-            <w:r>
-              <w:rPr>
-                <w:rFonts w:ascii="Calibri" w:eastAsia="Times New Roman" w:hAnsi="Calibri" w:cs="Times New Roman"/>
-                <w:color w:val="000000"/>
-                <w:sz w:val="22"/>
-                <w:szCs w:val="22"/>
-              </w:rPr>
-              <w:lastRenderedPageBreak/>
               <w:t>5. Check if case 2 is deactivated</w:t>
             </w:r>
           </w:p>
@@ -9141,6 +9316,15 @@
                 <w:szCs w:val="22"/>
               </w:rPr>
             </w:pPr>
+            <w:r>
+              <w:rPr>
+                <w:rFonts w:ascii="Calibri" w:eastAsia="Times New Roman" w:hAnsi="Calibri" w:cs="Times New Roman"/>
+                <w:color w:val="000000"/>
+                <w:sz w:val="22"/>
+                <w:szCs w:val="22"/>
+              </w:rPr>
+              <w:t>Status of case 2 should be deactivated</w:t>
+            </w:r>
           </w:p>
         </w:tc>
         <w:tc>
@@ -9223,7 +9407,6 @@
                 <w:sz w:val="22"/>
                 <w:szCs w:val="22"/>
               </w:rPr>
-              <w:lastRenderedPageBreak/>
               <w:t>6</w:t>
             </w:r>
           </w:p>
@@ -9429,6 +9612,15 @@
                 <w:szCs w:val="22"/>
               </w:rPr>
             </w:pPr>
+            <w:r>
+              <w:rPr>
+                <w:rFonts w:ascii="Calibri" w:eastAsia="Times New Roman" w:hAnsi="Calibri" w:cs="Times New Roman"/>
+                <w:color w:val="000000"/>
+                <w:sz w:val="22"/>
+                <w:szCs w:val="22"/>
+              </w:rPr>
+              <w:t>Status of case 2 should be activated</w:t>
+            </w:r>
           </w:p>
         </w:tc>
         <w:tc>
@@ -9687,6 +9879,15 @@
                 <w:szCs w:val="22"/>
               </w:rPr>
             </w:pPr>
+            <w:r>
+              <w:rPr>
+                <w:rFonts w:ascii="Calibri" w:eastAsia="Times New Roman" w:hAnsi="Calibri" w:cs="Times New Roman"/>
+                <w:color w:val="000000"/>
+                <w:sz w:val="22"/>
+                <w:szCs w:val="22"/>
+              </w:rPr>
+              <w:t>Case 2 should be deactivated in Admin portal</w:t>
+            </w:r>
           </w:p>
         </w:tc>
         <w:tc>
@@ -9769,6 +9970,7 @@
                 <w:sz w:val="22"/>
                 <w:szCs w:val="22"/>
               </w:rPr>
+              <w:lastRenderedPageBreak/>
               <w:t>8</w:t>
             </w:r>
           </w:p>
@@ -9926,6 +10128,15 @@
                 <w:szCs w:val="22"/>
               </w:rPr>
             </w:pPr>
+            <w:r>
+              <w:rPr>
+                <w:rFonts w:ascii="Calibri" w:eastAsia="Times New Roman" w:hAnsi="Calibri" w:cs="Times New Roman"/>
+                <w:color w:val="000000"/>
+                <w:sz w:val="22"/>
+                <w:szCs w:val="22"/>
+              </w:rPr>
+              <w:t>Case 2 should be activated in Admin portal</w:t>
+            </w:r>
           </w:p>
         </w:tc>
         <w:tc>
@@ -10179,6 +10390,15 @@
                 <w:szCs w:val="22"/>
               </w:rPr>
             </w:pPr>
+            <w:r>
+              <w:rPr>
+                <w:rFonts w:ascii="Calibri" w:eastAsia="Times New Roman" w:hAnsi="Calibri" w:cs="Times New Roman"/>
+                <w:color w:val="000000"/>
+                <w:sz w:val="22"/>
+                <w:szCs w:val="22"/>
+              </w:rPr>
+              <w:t>Case 1 should be deactivated when case 2 is activated</w:t>
+            </w:r>
           </w:p>
         </w:tc>
         <w:tc>
@@ -10241,7 +10461,6 @@
       </w:pPr>
       <w:bookmarkStart w:id="8" w:name="_Toc400809042"/>
       <w:r>
-        <w:lastRenderedPageBreak/>
         <w:t>Activate Case Scenario (Admin)</w:t>
       </w:r>
       <w:bookmarkEnd w:id="8"/>
@@ -10672,6 +10891,15 @@
                 <w:szCs w:val="22"/>
               </w:rPr>
             </w:pPr>
+            <w:r>
+              <w:rPr>
+                <w:rFonts w:ascii="Calibri" w:eastAsia="Times New Roman" w:hAnsi="Calibri" w:cs="Times New Roman"/>
+                <w:color w:val="000000"/>
+                <w:sz w:val="22"/>
+                <w:szCs w:val="22"/>
+              </w:rPr>
+              <w:t>Case 1  should be activated and status should be changed to "Activated" in green</w:t>
+            </w:r>
           </w:p>
         </w:tc>
         <w:tc>
@@ -10941,6 +11169,15 @@
                 <w:szCs w:val="22"/>
               </w:rPr>
             </w:pPr>
+            <w:r>
+              <w:rPr>
+                <w:rFonts w:ascii="Calibri" w:eastAsia="Times New Roman" w:hAnsi="Calibri" w:cs="Times New Roman"/>
+                <w:color w:val="000000"/>
+                <w:sz w:val="22"/>
+                <w:szCs w:val="22"/>
+              </w:rPr>
+              <w:t>Status of case 2 should be activated</w:t>
+            </w:r>
           </w:p>
         </w:tc>
         <w:tc>
@@ -11163,6 +11400,15 @@
                 <w:szCs w:val="22"/>
               </w:rPr>
             </w:pPr>
+            <w:r>
+              <w:rPr>
+                <w:rFonts w:ascii="Calibri" w:eastAsia="Times New Roman" w:hAnsi="Calibri" w:cs="Times New Roman"/>
+                <w:color w:val="000000"/>
+                <w:sz w:val="22"/>
+                <w:szCs w:val="22"/>
+              </w:rPr>
+              <w:t>Case 1  should be activated and status should be changed to "Deactivated" in red</w:t>
+            </w:r>
           </w:p>
         </w:tc>
         <w:tc>
@@ -11242,6 +11488,7 @@
                 <w:sz w:val="22"/>
                 <w:szCs w:val="22"/>
               </w:rPr>
+              <w:lastRenderedPageBreak/>
               <w:t>4</w:t>
             </w:r>
           </w:p>
@@ -11414,6 +11661,15 @@
                 <w:szCs w:val="22"/>
               </w:rPr>
             </w:pPr>
+            <w:r>
+              <w:rPr>
+                <w:rFonts w:ascii="Calibri" w:eastAsia="Times New Roman" w:hAnsi="Calibri" w:cs="Times New Roman"/>
+                <w:color w:val="000000"/>
+                <w:sz w:val="22"/>
+                <w:szCs w:val="22"/>
+              </w:rPr>
+              <w:t>Status of case 2 should be deactivated</w:t>
+            </w:r>
           </w:p>
         </w:tc>
         <w:tc>
@@ -11646,6 +11902,15 @@
                 <w:szCs w:val="22"/>
               </w:rPr>
             </w:pPr>
+            <w:r>
+              <w:rPr>
+                <w:rFonts w:ascii="Calibri" w:eastAsia="Times New Roman" w:hAnsi="Calibri" w:cs="Times New Roman"/>
+                <w:color w:val="000000"/>
+                <w:sz w:val="22"/>
+                <w:szCs w:val="22"/>
+              </w:rPr>
+              <w:t>Case 2 should be deactivated in NPSTAFF portal</w:t>
+            </w:r>
           </w:p>
         </w:tc>
         <w:tc>
@@ -11725,7 +11990,6 @@
                 <w:sz w:val="22"/>
                 <w:szCs w:val="22"/>
               </w:rPr>
-              <w:lastRenderedPageBreak/>
               <w:t>6</w:t>
             </w:r>
           </w:p>
@@ -11878,6 +12142,15 @@
                 <w:szCs w:val="22"/>
               </w:rPr>
             </w:pPr>
+            <w:r>
+              <w:rPr>
+                <w:rFonts w:ascii="Calibri" w:eastAsia="Times New Roman" w:hAnsi="Calibri" w:cs="Times New Roman"/>
+                <w:color w:val="000000"/>
+                <w:sz w:val="22"/>
+                <w:szCs w:val="22"/>
+              </w:rPr>
+              <w:t>Case 2 should be activated in NPSTAFF portal</w:t>
+            </w:r>
           </w:p>
         </w:tc>
         <w:tc>
@@ -12141,6 +12414,15 @@
                 <w:szCs w:val="22"/>
               </w:rPr>
             </w:pPr>
+            <w:r>
+              <w:rPr>
+                <w:rFonts w:ascii="Calibri" w:eastAsia="Times New Roman" w:hAnsi="Calibri" w:cs="Times New Roman"/>
+                <w:color w:val="000000"/>
+                <w:sz w:val="22"/>
+                <w:szCs w:val="22"/>
+              </w:rPr>
+              <w:t>Case 1 and all other cases should be deactivated when case 2 is activated</w:t>
+            </w:r>
           </w:p>
         </w:tc>
         <w:tc>
@@ -12309,6 +12591,7 @@
                 <w:sz w:val="22"/>
                 <w:szCs w:val="22"/>
               </w:rPr>
+              <w:lastRenderedPageBreak/>
               <w:t>S/N</w:t>
             </w:r>
           </w:p>
@@ -12792,8 +13075,26 @@
                 <w:szCs w:val="22"/>
               </w:rPr>
             </w:pPr>
-            <w:bookmarkStart w:id="11" w:name="_GoBack"/>
-            <w:bookmarkEnd w:id="11"/>
+            <w:r>
+              <w:rPr>
+                <w:rFonts w:ascii="Calibri" w:eastAsia="Times New Roman" w:hAnsi="Calibri" w:cs="Times New Roman"/>
+                <w:color w:val="000000"/>
+                <w:sz w:val="22"/>
+                <w:szCs w:val="22"/>
+              </w:rPr>
+              <w:t xml:space="preserve">Patient information which has just been created is shown on </w:t>
+            </w:r>
+            <w:proofErr w:type="spellStart"/>
+            <w:r>
+              <w:rPr>
+                <w:rFonts w:ascii="Calibri" w:eastAsia="Times New Roman" w:hAnsi="Calibri" w:cs="Times New Roman"/>
+                <w:color w:val="000000"/>
+                <w:sz w:val="22"/>
+                <w:szCs w:val="22"/>
+              </w:rPr>
+              <w:t>viewPatientInformation.jsp</w:t>
+            </w:r>
+            <w:proofErr w:type="spellEnd"/>
           </w:p>
         </w:tc>
         <w:tc>
@@ -12874,7 +13175,6 @@
                 <w:sz w:val="22"/>
                 <w:szCs w:val="22"/>
               </w:rPr>
-              <w:lastRenderedPageBreak/>
               <w:t>2</w:t>
             </w:r>
           </w:p>
@@ -13106,6 +13406,15 @@
                 <w:szCs w:val="22"/>
               </w:rPr>
             </w:pPr>
+            <w:r>
+              <w:rPr>
+                <w:rFonts w:ascii="Calibri" w:eastAsia="Times New Roman" w:hAnsi="Calibri" w:cs="Times New Roman"/>
+                <w:color w:val="000000"/>
+                <w:sz w:val="22"/>
+                <w:szCs w:val="22"/>
+              </w:rPr>
+              <w:t>NRIC of patient on the page should be the same as the case's patient's NRIC</w:t>
+            </w:r>
           </w:p>
         </w:tc>
         <w:tc>
@@ -13428,6 +13737,15 @@
                 <w:szCs w:val="22"/>
               </w:rPr>
             </w:pPr>
+            <w:r>
+              <w:rPr>
+                <w:rFonts w:ascii="Calibri" w:eastAsia="Times New Roman" w:hAnsi="Calibri" w:cs="Times New Roman"/>
+                <w:color w:val="000000"/>
+                <w:sz w:val="22"/>
+                <w:szCs w:val="22"/>
+              </w:rPr>
+              <w:t>Patient’s allergy should be the same as what is in the database</w:t>
+            </w:r>
           </w:p>
         </w:tc>
         <w:tc>
@@ -13508,6 +13826,7 @@
                 <w:sz w:val="22"/>
                 <w:szCs w:val="22"/>
               </w:rPr>
+              <w:lastRenderedPageBreak/>
               <w:t>4</w:t>
             </w:r>
           </w:p>
@@ -13773,6 +14092,64 @@
                 <w:szCs w:val="22"/>
               </w:rPr>
             </w:pPr>
+            <w:r>
+              <w:rPr>
+                <w:rFonts w:ascii="Calibri" w:eastAsia="Times New Roman" w:hAnsi="Calibri" w:cs="Times New Roman"/>
+                <w:color w:val="000000"/>
+                <w:sz w:val="22"/>
+                <w:szCs w:val="22"/>
+              </w:rPr>
+              <w:t xml:space="preserve">Patient </w:t>
+            </w:r>
+            <w:proofErr w:type="spellStart"/>
+            <w:r>
+              <w:rPr>
+                <w:rFonts w:ascii="Calibri" w:eastAsia="Times New Roman" w:hAnsi="Calibri" w:cs="Times New Roman"/>
+                <w:color w:val="000000"/>
+                <w:sz w:val="22"/>
+                <w:szCs w:val="22"/>
+              </w:rPr>
+              <w:t>inform</w:t>
+            </w:r>
+            <w:r>
+              <w:rPr>
+                <w:rFonts w:ascii="Calibri" w:eastAsia="Times New Roman" w:hAnsi="Calibri" w:cs="Times New Roman"/>
+                <w:color w:val="000000"/>
+                <w:sz w:val="22"/>
+                <w:szCs w:val="22"/>
+              </w:rPr>
+              <w:t>s</w:t>
+            </w:r>
+            <w:r>
+              <w:rPr>
+                <w:rFonts w:ascii="Calibri" w:eastAsia="Times New Roman" w:hAnsi="Calibri" w:cs="Times New Roman"/>
+                <w:color w:val="000000"/>
+                <w:sz w:val="22"/>
+                <w:szCs w:val="22"/>
+              </w:rPr>
+              <w:t>ation</w:t>
+            </w:r>
+            <w:proofErr w:type="spellEnd"/>
+            <w:r>
+              <w:rPr>
+                <w:rFonts w:ascii="Calibri" w:eastAsia="Times New Roman" w:hAnsi="Calibri" w:cs="Times New Roman"/>
+                <w:color w:val="000000"/>
+                <w:sz w:val="22"/>
+                <w:szCs w:val="22"/>
+              </w:rPr>
+              <w:t xml:space="preserve"> which has just been created is shown on </w:t>
+            </w:r>
+            <w:proofErr w:type="spellStart"/>
+            <w:r>
+              <w:rPr>
+                <w:rFonts w:ascii="Calibri" w:eastAsia="Times New Roman" w:hAnsi="Calibri" w:cs="Times New Roman"/>
+                <w:color w:val="000000"/>
+                <w:sz w:val="22"/>
+                <w:szCs w:val="22"/>
+              </w:rPr>
+              <w:t>viewPatientInformation.jsp</w:t>
+            </w:r>
+            <w:proofErr w:type="spellEnd"/>
           </w:p>
         </w:tc>
         <w:tc>
@@ -14067,6 +14444,15 @@
                 <w:szCs w:val="22"/>
               </w:rPr>
             </w:pPr>
+            <w:r>
+              <w:rPr>
+                <w:rFonts w:ascii="Calibri" w:eastAsia="Times New Roman" w:hAnsi="Calibri" w:cs="Times New Roman"/>
+                <w:color w:val="000000"/>
+                <w:sz w:val="22"/>
+                <w:szCs w:val="22"/>
+              </w:rPr>
+              <w:t>NRIC of patient on the page should be the same as the case's patient's NRIC</w:t>
+            </w:r>
           </w:p>
         </w:tc>
         <w:tc>
@@ -14360,6 +14746,15 @@
                 <w:szCs w:val="22"/>
               </w:rPr>
             </w:pPr>
+            <w:r>
+              <w:rPr>
+                <w:rFonts w:ascii="Calibri" w:eastAsia="Times New Roman" w:hAnsi="Calibri" w:cs="Times New Roman"/>
+                <w:color w:val="000000"/>
+                <w:sz w:val="22"/>
+                <w:szCs w:val="22"/>
+              </w:rPr>
+              <w:t>Patient’s allergy should be the same as what is in the database</w:t>
+            </w:r>
           </w:p>
         </w:tc>
         <w:tc>
@@ -14415,7 +14810,10 @@
       </w:tr>
     </w:tbl>
     <w:p/>
-    <w:p/>
+    <w:p>
+      <w:bookmarkStart w:id="11" w:name="_GoBack"/>
+      <w:bookmarkEnd w:id="11"/>
+    </w:p>
     <w:sectPr>
       <w:pgSz w:w="15840" w:h="12240" w:orient="landscape"/>
       <w:pgMar w:top="720" w:right="720" w:bottom="720" w:left="720" w:header="720" w:footer="720" w:gutter="0"/>

</xml_diff>